<commit_message>
IAT Coursework updated report
</commit_message>
<xml_diff>
--- a/UniversityDTS_GitRepo/Block 1A/IAT/Coursework/DC2410_Coursework_BradleyWillies.docx
+++ b/UniversityDTS_GitRepo/Block 1A/IAT/Coursework/DC2410_Coursework_BradleyWillies.docx
@@ -113,55 +113,19 @@
     </w:p>
     <w:p>
       <w:r>
-        <w:t xml:space="preserve">Below </w:t>
-      </w:r>
-      <w:r>
-        <w:t xml:space="preserve">I have </w:t>
-      </w:r>
-      <w:r>
-        <w:t xml:space="preserve">attached </w:t>
-      </w:r>
-      <w:r>
-        <w:t xml:space="preserve">a </w:t>
-      </w:r>
-      <w:r>
-        <w:t xml:space="preserve">PDF </w:t>
-      </w:r>
-      <w:r>
-        <w:t>of my system design for reference. I followed the “model view controller” architecture, which is standard when using Laravel. For the views, I split them into</w:t>
+        <w:t>See Appendix A which shows the</w:t>
+      </w:r>
+      <w:r>
+        <w:t xml:space="preserve"> system design for reference. I followed the “model view controller” architecture, which is standard when using Laravel. For the views, I split them into</w:t>
       </w:r>
       <w:r>
         <w:t xml:space="preserve"> the authentication pages and the event viewing pages which a student would view (without being logged in), and the pages an event organiser could access. I used three controllers; one to handle authentication, one to handle CRUD activities on the events and another to handle any of the student page activities. The models just reflected the database tables I created.</w:t>
       </w:r>
     </w:p>
     <w:p>
-      <w:r>
-        <w:object w:dxaOrig="1517" w:dyaOrig="988" w14:anchorId="5899756E">
-          <v:shapetype id="_x0000_t75" coordsize="21600,21600" o:spt="75" o:preferrelative="t" path="m@4@5l@4@11@9@11@9@5xe" filled="f" stroked="f">
-            <v:stroke joinstyle="miter"/>
-            <v:formulas>
-              <v:f eqn="if lineDrawn pixelLineWidth 0"/>
-              <v:f eqn="sum @0 1 0"/>
-              <v:f eqn="sum 0 0 @1"/>
-              <v:f eqn="prod @2 1 2"/>
-              <v:f eqn="prod @3 21600 pixelWidth"/>
-              <v:f eqn="prod @3 21600 pixelHeight"/>
-              <v:f eqn="sum @0 0 1"/>
-              <v:f eqn="prod @6 1 2"/>
-              <v:f eqn="prod @7 21600 pixelWidth"/>
-              <v:f eqn="sum @8 21600 0"/>
-              <v:f eqn="prod @7 21600 pixelHeight"/>
-              <v:f eqn="sum @10 21600 0"/>
-            </v:formulas>
-            <v:path o:extrusionok="f" gradientshapeok="t" o:connecttype="rect"/>
-            <o:lock v:ext="edit" aspectratio="t"/>
-          </v:shapetype>
-          <v:shape id="_x0000_i1037" type="#_x0000_t75" style="width:75.6pt;height:49.2pt" o:ole="">
-            <v:imagedata r:id="rId5" o:title=""/>
-          </v:shape>
-          <o:OLEObject Type="Embed" ProgID="AcroExch.Document.DC" ShapeID="_x0000_i1037" DrawAspect="Icon" ObjectID="_1684871216" r:id="rId6"/>
-        </w:object>
-      </w:r>
+      <w:pPr>
+        <w:pStyle w:val="Heading3"/>
+      </w:pPr>
     </w:p>
     <w:p>
       <w:pPr>
@@ -547,11 +511,7 @@
         <w:pStyle w:val="Heading3"/>
       </w:pPr>
       <w:r>
-        <w:lastRenderedPageBreak/>
-        <w:t xml:space="preserve">Implemented </w:t>
-      </w:r>
-      <w:r>
-        <w:t>Security Features</w:t>
+        <w:t>Implemented Security Features</w:t>
       </w:r>
     </w:p>
     <w:tbl>
@@ -647,6 +607,7 @@
                 <w:b w:val="0"/>
                 <w:bCs w:val="0"/>
               </w:rPr>
+              <w:lastRenderedPageBreak/>
               <w:t>Form validation</w:t>
             </w:r>
           </w:p>
@@ -807,10 +768,7 @@
         <w:pStyle w:val="Heading3"/>
       </w:pPr>
       <w:r>
-        <w:t xml:space="preserve">Implemented </w:t>
-      </w:r>
-      <w:r>
-        <w:t>Stretchers</w:t>
+        <w:t>Implemented Stretchers</w:t>
       </w:r>
     </w:p>
     <w:tbl>
@@ -1002,7 +960,10 @@
     </w:p>
     <w:p>
       <w:r>
-        <w:t>Attached is my ERD describing the database schema.</w:t>
+        <w:t>See Appendix B for the</w:t>
+      </w:r>
+      <w:r>
+        <w:t xml:space="preserve"> ERD describing the database schema.</w:t>
       </w:r>
     </w:p>
     <w:p>
@@ -1012,12 +973,7 @@
     </w:p>
     <w:p>
       <w:r>
-        <w:object w:dxaOrig="1517" w:dyaOrig="988" w14:anchorId="0C9ECC9C">
-          <v:shape id="_x0000_i1035" type="#_x0000_t75" style="width:75.6pt;height:49.2pt" o:ole="">
-            <v:imagedata r:id="rId7" o:title=""/>
-          </v:shape>
-          <o:OLEObject Type="Embed" ProgID="AcroExch.Document.DC" ShapeID="_x0000_i1035" DrawAspect="Icon" ObjectID="_1684871217" r:id="rId8"/>
-        </w:object>
+        <w:t>The related_event_id field in the events table optionally references another event’s id.</w:t>
       </w:r>
     </w:p>
     <w:p/>
@@ -1041,6 +997,167 @@
         <w:t>In order to create an event you are required to provide at least one image, along with other event details.</w:t>
       </w:r>
     </w:p>
+    <w:p>
+      <w:pPr>
+        <w:pStyle w:val="ListParagraph"/>
+        <w:numPr>
+          <w:ilvl w:val="0"/>
+          <w:numId w:val="7"/>
+        </w:numPr>
+      </w:pPr>
+      <w:r>
+        <w:t xml:space="preserve">The Contact form to send a message to an event organiser is live </w:t>
+      </w:r>
+      <w:r>
+        <w:t>and uses</w:t>
+      </w:r>
+      <w:r>
+        <w:t xml:space="preserve"> MailJet with Laravel. It will send an email to the event organiser's email address. To test this; register as an organiser using your own email -&gt; create an event -&gt; go to the contact page for that event. When you send a message you should receive an email.</w:t>
+      </w:r>
+    </w:p>
+    <w:p>
+      <w:r>
+        <w:br w:type="page"/>
+      </w:r>
+    </w:p>
+    <w:p>
+      <w:pPr>
+        <w:pStyle w:val="Heading3"/>
+      </w:pPr>
+      <w:r>
+        <w:lastRenderedPageBreak/>
+        <w:drawing>
+          <wp:anchor distT="0" distB="0" distL="114300" distR="114300" simplePos="0" relativeHeight="251658240" behindDoc="1" locked="0" layoutInCell="1" allowOverlap="1" wp14:anchorId="66446AE0" wp14:editId="19DB4044">
+            <wp:simplePos x="0" y="0"/>
+            <wp:positionH relativeFrom="column">
+              <wp:posOffset>-693420</wp:posOffset>
+            </wp:positionH>
+            <wp:positionV relativeFrom="paragraph">
+              <wp:posOffset>266700</wp:posOffset>
+            </wp:positionV>
+            <wp:extent cx="7223760" cy="6739072"/>
+            <wp:effectExtent l="0" t="0" r="0" b="5080"/>
+            <wp:wrapNone/>
+            <wp:docPr id="1" name="Picture 1"/>
+            <wp:cNvGraphicFramePr>
+              <a:graphicFrameLocks xmlns:a="http://schemas.openxmlformats.org/drawingml/2006/main" noChangeAspect="1"/>
+            </wp:cNvGraphicFramePr>
+            <a:graphic xmlns:a="http://schemas.openxmlformats.org/drawingml/2006/main">
+              <a:graphicData uri="http://schemas.openxmlformats.org/drawingml/2006/picture">
+                <pic:pic xmlns:pic="http://schemas.openxmlformats.org/drawingml/2006/picture">
+                  <pic:nvPicPr>
+                    <pic:cNvPr id="1" name=""/>
+                    <pic:cNvPicPr/>
+                  </pic:nvPicPr>
+                  <pic:blipFill>
+                    <a:blip r:embed="rId5">
+                      <a:extLst>
+                        <a:ext uri="{28A0092B-C50C-407E-A947-70E740481C1C}">
+                          <a14:useLocalDpi xmlns:a14="http://schemas.microsoft.com/office/drawing/2010/main" val="0"/>
+                        </a:ext>
+                      </a:extLst>
+                    </a:blip>
+                    <a:stretch>
+                      <a:fillRect/>
+                    </a:stretch>
+                  </pic:blipFill>
+                  <pic:spPr>
+                    <a:xfrm>
+                      <a:off x="0" y="0"/>
+                      <a:ext cx="7240187" cy="6754397"/>
+                    </a:xfrm>
+                    <a:prstGeom prst="rect">
+                      <a:avLst/>
+                    </a:prstGeom>
+                  </pic:spPr>
+                </pic:pic>
+              </a:graphicData>
+            </a:graphic>
+            <wp14:sizeRelH relativeFrom="margin">
+              <wp14:pctWidth>0</wp14:pctWidth>
+            </wp14:sizeRelH>
+            <wp14:sizeRelV relativeFrom="margin">
+              <wp14:pctHeight>0</wp14:pctHeight>
+            </wp14:sizeRelV>
+          </wp:anchor>
+        </w:drawing>
+      </w:r>
+      <w:r>
+        <w:t>Appendix A: System Design</w:t>
+      </w:r>
+    </w:p>
+    <w:p>
+      <w:r>
+        <w:br w:type="page"/>
+      </w:r>
+    </w:p>
+    <w:p>
+      <w:pPr>
+        <w:pStyle w:val="Heading3"/>
+      </w:pPr>
+      <w:r>
+        <w:lastRenderedPageBreak/>
+        <w:drawing>
+          <wp:anchor distT="0" distB="0" distL="114300" distR="114300" simplePos="0" relativeHeight="251659264" behindDoc="1" locked="0" layoutInCell="1" allowOverlap="1" wp14:anchorId="3C00522D" wp14:editId="7B645FCF">
+            <wp:simplePos x="0" y="0"/>
+            <wp:positionH relativeFrom="column">
+              <wp:posOffset>-726831</wp:posOffset>
+            </wp:positionH>
+            <wp:positionV relativeFrom="paragraph">
+              <wp:posOffset>257908</wp:posOffset>
+            </wp:positionV>
+            <wp:extent cx="7249058" cy="3575538"/>
+            <wp:effectExtent l="0" t="0" r="0" b="6350"/>
+            <wp:wrapNone/>
+            <wp:docPr id="2" name="Picture 2"/>
+            <wp:cNvGraphicFramePr>
+              <a:graphicFrameLocks xmlns:a="http://schemas.openxmlformats.org/drawingml/2006/main" noChangeAspect="1"/>
+            </wp:cNvGraphicFramePr>
+            <a:graphic xmlns:a="http://schemas.openxmlformats.org/drawingml/2006/main">
+              <a:graphicData uri="http://schemas.openxmlformats.org/drawingml/2006/picture">
+                <pic:pic xmlns:pic="http://schemas.openxmlformats.org/drawingml/2006/picture">
+                  <pic:nvPicPr>
+                    <pic:cNvPr id="1" name=""/>
+                    <pic:cNvPicPr/>
+                  </pic:nvPicPr>
+                  <pic:blipFill>
+                    <a:blip r:embed="rId6">
+                      <a:extLst>
+                        <a:ext uri="{28A0092B-C50C-407E-A947-70E740481C1C}">
+                          <a14:useLocalDpi xmlns:a14="http://schemas.microsoft.com/office/drawing/2010/main" val="0"/>
+                        </a:ext>
+                      </a:extLst>
+                    </a:blip>
+                    <a:stretch>
+                      <a:fillRect/>
+                    </a:stretch>
+                  </pic:blipFill>
+                  <pic:spPr>
+                    <a:xfrm>
+                      <a:off x="0" y="0"/>
+                      <a:ext cx="7286124" cy="3593820"/>
+                    </a:xfrm>
+                    <a:prstGeom prst="rect">
+                      <a:avLst/>
+                    </a:prstGeom>
+                  </pic:spPr>
+                </pic:pic>
+              </a:graphicData>
+            </a:graphic>
+            <wp14:sizeRelH relativeFrom="margin">
+              <wp14:pctWidth>0</wp14:pctWidth>
+            </wp14:sizeRelH>
+            <wp14:sizeRelV relativeFrom="margin">
+              <wp14:pctHeight>0</wp14:pctHeight>
+            </wp14:sizeRelV>
+          </wp:anchor>
+        </w:drawing>
+      </w:r>
+      <w:r>
+        <w:t>Appendix B: Entity Relationship Diagram</w:t>
+      </w:r>
+    </w:p>
+    <w:p/>
     <w:sectPr>
       <w:pgSz w:w="11906" w:h="16838"/>
       <w:pgMar w:top="1440" w:right="1440" w:bottom="1440" w:left="1440" w:header="708" w:footer="708" w:gutter="0"/>
@@ -1991,6 +2108,7 @@
     <w:lsdException w:name="HTML Sample" w:semiHidden="1" w:unhideWhenUsed="1"/>
     <w:lsdException w:name="HTML Typewriter" w:semiHidden="1" w:unhideWhenUsed="1"/>
     <w:lsdException w:name="HTML Variable" w:semiHidden="1" w:unhideWhenUsed="1"/>
+    <w:lsdException w:name="Normal Table" w:semiHidden="1" w:unhideWhenUsed="1"/>
     <w:lsdException w:name="annotation subject" w:semiHidden="1" w:unhideWhenUsed="1"/>
     <w:lsdException w:name="No List" w:semiHidden="1" w:unhideWhenUsed="1"/>
     <w:lsdException w:name="Outline List 1" w:semiHidden="1" w:unhideWhenUsed="1"/>
@@ -2037,8 +2155,10 @@
     <w:lsdException w:name="Table Subtle 2" w:semiHidden="1" w:unhideWhenUsed="1"/>
     <w:lsdException w:name="Table Web 1" w:semiHidden="1" w:unhideWhenUsed="1"/>
     <w:lsdException w:name="Table Web 2" w:semiHidden="1" w:unhideWhenUsed="1"/>
+    <w:lsdException w:name="Table Web 3" w:semiHidden="1" w:unhideWhenUsed="1"/>
     <w:lsdException w:name="Balloon Text" w:semiHidden="1" w:unhideWhenUsed="1"/>
     <w:lsdException w:name="Table Grid" w:uiPriority="39"/>
+    <w:lsdException w:name="Table Theme" w:semiHidden="1" w:unhideWhenUsed="1"/>
     <w:lsdException w:name="Placeholder Text" w:semiHidden="1"/>
     <w:lsdException w:name="No Spacing" w:uiPriority="1" w:qFormat="1"/>
     <w:lsdException w:name="Light Shading" w:uiPriority="60"/>

</xml_diff>

<commit_message>
IAT Coursework - report practically done
</commit_message>
<xml_diff>
--- a/UniversityDTS_GitRepo/Block 1A/IAT/Coursework/DC2410_Coursework_BradleyWillies.docx
+++ b/UniversityDTS_GitRepo/Block 1A/IAT/Coursework/DC2410_Coursework_BradleyWillies.docx
@@ -30,10 +30,22 @@
     </w:p>
     <w:p>
       <w:r>
-        <w:t xml:space="preserve">Link to </w:t>
-      </w:r>
-      <w:r>
-        <w:t xml:space="preserve">website </w:t>
+        <w:t xml:space="preserve">Link </w:t>
+      </w:r>
+      <w:r>
+        <w:rPr>
+          <w:highlight w:val="yellow"/>
+        </w:rPr>
+        <w:t xml:space="preserve">to </w:t>
+      </w:r>
+      <w:r>
+        <w:rPr>
+          <w:highlight w:val="yellow"/>
+        </w:rPr>
+        <w:t>website</w:t>
+      </w:r>
+      <w:r>
+        <w:t xml:space="preserve"> </w:t>
       </w:r>
       <w:r>
         <w:t xml:space="preserve">entry page: </w:t>
@@ -41,24 +53,57 @@
     </w:p>
     <w:p>
       <w:r>
-        <w:t>Organiser credentials:</w:t>
+        <w:rPr>
+          <w:highlight w:val="yellow"/>
+        </w:rPr>
+        <w:t>Organiser credentials</w:t>
+      </w:r>
+      <w:r>
+        <w:t>:</w:t>
       </w:r>
     </w:p>
     <w:p>
       <w:r>
         <w:tab/>
-        <w:t xml:space="preserve">Username: </w:t>
+        <w:t>Us</w:t>
+      </w:r>
+      <w:r>
+        <w:rPr>
+          <w:highlight w:val="yellow"/>
+        </w:rPr>
+        <w:t>erna</w:t>
+      </w:r>
+      <w:r>
+        <w:t xml:space="preserve">me: </w:t>
       </w:r>
     </w:p>
     <w:p>
       <w:r>
         <w:tab/>
-        <w:t xml:space="preserve">Password: </w:t>
+        <w:t>Pass</w:t>
+      </w:r>
+      <w:r>
+        <w:rPr>
+          <w:highlight w:val="yellow"/>
+        </w:rPr>
+        <w:t>word</w:t>
+      </w:r>
+      <w:r>
+        <w:t xml:space="preserve">: </w:t>
       </w:r>
     </w:p>
     <w:p>
       <w:r>
-        <w:t xml:space="preserve">Link to GitHub source code: </w:t>
+        <w:t xml:space="preserve">Link to </w:t>
+      </w:r>
+      <w:r>
+        <w:rPr>
+          <w:highlight w:val="yellow"/>
+        </w:rPr>
+        <w:t>GitHub source</w:t>
+      </w:r>
+      <w:r>
+        <w:t xml:space="preserve"> code: </w:t>
       </w:r>
     </w:p>
     <w:p/>
@@ -109,6 +154,18 @@
       </w:pPr>
       <w:r>
         <w:t>Eloquent – to handle the object relational mapping of the database with the PHP models.</w:t>
+      </w:r>
+    </w:p>
+    <w:p>
+      <w:pPr>
+        <w:pStyle w:val="ListParagraph"/>
+        <w:numPr>
+          <w:ilvl w:val="0"/>
+          <w:numId w:val="1"/>
+        </w:numPr>
+      </w:pPr>
+      <w:r>
+        <w:t>MailJet – a web-email service.</w:t>
       </w:r>
     </w:p>
     <w:p>
@@ -225,6 +282,29 @@
             <w:pPr>
               <w:cnfStyle w:val="000000100000" w:firstRow="0" w:lastRow="0" w:firstColumn="0" w:lastColumn="0" w:oddVBand="0" w:evenVBand="0" w:oddHBand="1" w:evenHBand="0" w:firstRowFirstColumn="0" w:firstRowLastColumn="0" w:lastRowFirstColumn="0" w:lastRowLastColumn="0"/>
             </w:pPr>
+            <w:r>
+              <w:rPr>
+                <w:color w:val="4472C4" w:themeColor="accent1"/>
+              </w:rPr>
+              <w:t xml:space="preserve">resources/views/index.blade.php </w:t>
+            </w:r>
+            <w:r>
+              <w:t>- mainly the table from line 70 to 88.</w:t>
+            </w:r>
+          </w:p>
+          <w:p>
+            <w:pPr>
+              <w:cnfStyle w:val="000000100000" w:firstRow="0" w:lastRow="0" w:firstColumn="0" w:lastColumn="0" w:oddVBand="0" w:evenVBand="0" w:oddHBand="1" w:evenHBand="0" w:firstRowFirstColumn="0" w:firstRowLastColumn="0" w:lastRowFirstColumn="0" w:lastRowLastColumn="0"/>
+            </w:pPr>
+            <w:r>
+              <w:rPr>
+                <w:color w:val="4472C4" w:themeColor="accent1"/>
+              </w:rPr>
+              <w:t xml:space="preserve">Http/Controllers/StudentController.php </w:t>
+            </w:r>
+            <w:r>
+              <w:t>- the index function from line 22 to 37.</w:t>
+            </w:r>
           </w:p>
         </w:tc>
       </w:tr>
@@ -258,6 +338,29 @@
             <w:pPr>
               <w:cnfStyle w:val="000000000000" w:firstRow="0" w:lastRow="0" w:firstColumn="0" w:lastColumn="0" w:oddVBand="0" w:evenVBand="0" w:oddHBand="0" w:evenHBand="0" w:firstRowFirstColumn="0" w:firstRowLastColumn="0" w:lastRowFirstColumn="0" w:lastRowLastColumn="0"/>
             </w:pPr>
+            <w:r>
+              <w:rPr>
+                <w:color w:val="4472C4" w:themeColor="accent1"/>
+              </w:rPr>
+              <w:t xml:space="preserve">resources/views/index.blade.php </w:t>
+            </w:r>
+            <w:r>
+              <w:t>- the form from line 23 to 68, specifically the div from line 24 to 35.</w:t>
+            </w:r>
+          </w:p>
+          <w:p>
+            <w:pPr>
+              <w:cnfStyle w:val="000000000000" w:firstRow="0" w:lastRow="0" w:firstColumn="0" w:lastColumn="0" w:oddVBand="0" w:evenVBand="0" w:oddHBand="0" w:evenHBand="0" w:firstRowFirstColumn="0" w:firstRowLastColumn="0" w:lastRowFirstColumn="0" w:lastRowLastColumn="0"/>
+            </w:pPr>
+            <w:r>
+              <w:rPr>
+                <w:color w:val="4472C4" w:themeColor="accent1"/>
+              </w:rPr>
+              <w:t xml:space="preserve">Http/Controllers/StudentController.php </w:t>
+            </w:r>
+            <w:r>
+              <w:t>- lines 26 to 28 apply the filtering by category.</w:t>
+            </w:r>
           </w:p>
         </w:tc>
       </w:tr>
@@ -294,6 +397,29 @@
             <w:pPr>
               <w:cnfStyle w:val="000000100000" w:firstRow="0" w:lastRow="0" w:firstColumn="0" w:lastColumn="0" w:oddVBand="0" w:evenVBand="0" w:oddHBand="1" w:evenHBand="0" w:firstRowFirstColumn="0" w:firstRowLastColumn="0" w:lastRowFirstColumn="0" w:lastRowLastColumn="0"/>
             </w:pPr>
+            <w:r>
+              <w:rPr>
+                <w:color w:val="4472C4" w:themeColor="accent1"/>
+              </w:rPr>
+              <w:t xml:space="preserve">resources/views/index.blade.php </w:t>
+            </w:r>
+            <w:r>
+              <w:t>- lines 36 to 57 contain the heading options to sort by and the sorting order (asc or desc).</w:t>
+            </w:r>
+          </w:p>
+          <w:p>
+            <w:pPr>
+              <w:cnfStyle w:val="000000100000" w:firstRow="0" w:lastRow="0" w:firstColumn="0" w:lastColumn="0" w:oddVBand="0" w:evenVBand="0" w:oddHBand="1" w:evenHBand="0" w:firstRowFirstColumn="0" w:firstRowLastColumn="0" w:lastRowFirstColumn="0" w:lastRowLastColumn="0"/>
+            </w:pPr>
+            <w:r>
+              <w:rPr>
+                <w:color w:val="4472C4" w:themeColor="accent1"/>
+              </w:rPr>
+              <w:t xml:space="preserve">Http/Controllers/StudentController.php </w:t>
+            </w:r>
+            <w:r>
+              <w:t>- lines 29 to 32 apply the ordering to the query.</w:t>
+            </w:r>
           </w:p>
         </w:tc>
       </w:tr>
@@ -327,6 +453,44 @@
             <w:pPr>
               <w:cnfStyle w:val="000000000000" w:firstRow="0" w:lastRow="0" w:firstColumn="0" w:lastColumn="0" w:oddVBand="0" w:evenVBand="0" w:oddHBand="0" w:evenHBand="0" w:firstRowFirstColumn="0" w:firstRowLastColumn="0" w:lastRowFirstColumn="0" w:lastRowLastColumn="0"/>
             </w:pPr>
+            <w:r>
+              <w:rPr>
+                <w:color w:val="4472C4" w:themeColor="accent1"/>
+              </w:rPr>
+              <w:t xml:space="preserve">resources/views/index.blade.php </w:t>
+            </w:r>
+            <w:r>
+              <w:t>- line 81 allows the user to click the event.</w:t>
+            </w:r>
+          </w:p>
+          <w:p>
+            <w:pPr>
+              <w:cnfStyle w:val="000000000000" w:firstRow="0" w:lastRow="0" w:firstColumn="0" w:lastColumn="0" w:oddVBand="0" w:evenVBand="0" w:oddHBand="0" w:evenHBand="0" w:firstRowFirstColumn="0" w:firstRowLastColumn="0" w:lastRowFirstColumn="0" w:lastRowLastColumn="0"/>
+            </w:pPr>
+            <w:r>
+              <w:rPr>
+                <w:color w:val="4472C4" w:themeColor="accent1"/>
+              </w:rPr>
+              <w:t xml:space="preserve">resources/views/event/show.blade.php </w:t>
+            </w:r>
+            <w:r>
+              <w:t>- lines 9 to 116 display information about the selected event. Lines 95 - 104 create the button used to add interest to the event.</w:t>
+            </w:r>
+          </w:p>
+          <w:p>
+            <w:pPr>
+              <w:cnfStyle w:val="000000000000" w:firstRow="0" w:lastRow="0" w:firstColumn="0" w:lastColumn="0" w:oddVBand="0" w:evenVBand="0" w:oddHBand="0" w:evenHBand="0" w:firstRowFirstColumn="0" w:firstRowLastColumn="0" w:lastRowFirstColumn="0" w:lastRowLastColumn="0"/>
+            </w:pPr>
+            <w:r>
+              <w:rPr>
+                <w:color w:val="4472C4" w:themeColor="accent1"/>
+              </w:rPr>
+              <w:lastRenderedPageBreak/>
+              <w:t xml:space="preserve">Http/Controllers/StudentController.php </w:t>
+            </w:r>
+            <w:r>
+              <w:t>- lines 66 to 77 get the event details to pass to the view. Lines 83 - 89 add interest to the event.</w:t>
+            </w:r>
           </w:p>
         </w:tc>
       </w:tr>
@@ -351,6 +515,7 @@
                 <w:b w:val="0"/>
                 <w:bCs w:val="0"/>
               </w:rPr>
+              <w:lastRenderedPageBreak/>
               <w:t>S5</w:t>
             </w:r>
           </w:p>
@@ -363,6 +528,43 @@
             <w:pPr>
               <w:cnfStyle w:val="000000100000" w:firstRow="0" w:lastRow="0" w:firstColumn="0" w:lastColumn="0" w:oddVBand="0" w:evenVBand="0" w:oddHBand="1" w:evenHBand="0" w:firstRowFirstColumn="0" w:firstRowLastColumn="0" w:lastRowFirstColumn="0" w:lastRowLastColumn="0"/>
             </w:pPr>
+            <w:r>
+              <w:rPr>
+                <w:color w:val="4472C4" w:themeColor="accent1"/>
+              </w:rPr>
+              <w:t xml:space="preserve">resources/views/auth/register.blade.php </w:t>
+            </w:r>
+            <w:r>
+              <w:t>- view for registering to become an organiser.</w:t>
+            </w:r>
+          </w:p>
+          <w:p>
+            <w:pPr>
+              <w:cnfStyle w:val="000000100000" w:firstRow="0" w:lastRow="0" w:firstColumn="0" w:lastColumn="0" w:oddVBand="0" w:evenVBand="0" w:oddHBand="1" w:evenHBand="0" w:firstRowFirstColumn="0" w:firstRowLastColumn="0" w:lastRowFirstColumn="0" w:lastRowLastColumn="0"/>
+            </w:pPr>
+            <w:r>
+              <w:rPr>
+                <w:color w:val="4472C4" w:themeColor="accent1"/>
+              </w:rPr>
+              <w:t xml:space="preserve">resources/views/layouts/app.blade.php </w:t>
+            </w:r>
+            <w:r>
+              <w:t>- lines 42 - 53 provide the navigation buttons to register or login if the user isn't already logged in.</w:t>
+            </w:r>
+          </w:p>
+          <w:p>
+            <w:pPr>
+              <w:cnfStyle w:val="000000100000" w:firstRow="0" w:lastRow="0" w:firstColumn="0" w:lastColumn="0" w:oddVBand="0" w:evenVBand="0" w:oddHBand="1" w:evenHBand="0" w:firstRowFirstColumn="0" w:firstRowLastColumn="0" w:lastRowFirstColumn="0" w:lastRowLastColumn="0"/>
+            </w:pPr>
+            <w:r>
+              <w:rPr>
+                <w:color w:val="4472C4" w:themeColor="accent1"/>
+              </w:rPr>
+              <w:t xml:space="preserve">Http/Controllers/Auth/RegisterController.php </w:t>
+            </w:r>
+            <w:r>
+              <w:t>- creates the user/organiser and validates.</w:t>
+            </w:r>
           </w:p>
         </w:tc>
       </w:tr>
@@ -396,6 +598,43 @@
             <w:pPr>
               <w:cnfStyle w:val="000000000000" w:firstRow="0" w:lastRow="0" w:firstColumn="0" w:lastColumn="0" w:oddVBand="0" w:evenVBand="0" w:oddHBand="0" w:evenHBand="0" w:firstRowFirstColumn="0" w:firstRowLastColumn="0" w:lastRowFirstColumn="0" w:lastRowLastColumn="0"/>
             </w:pPr>
+            <w:r>
+              <w:rPr>
+                <w:rFonts w:ascii="Calibri" w:hAnsi="Calibri" w:cs="Calibri"/>
+                <w:color w:val="4472C4" w:themeColor="accent1"/>
+                <w:lang w:val="en"/>
+              </w:rPr>
+              <w:t xml:space="preserve">resources/views/auth/login.blade.php </w:t>
+            </w:r>
+            <w:r>
+              <w:rPr>
+                <w:rFonts w:ascii="Calibri" w:hAnsi="Calibri" w:cs="Calibri"/>
+                <w:lang w:val="en"/>
+              </w:rPr>
+              <w:t>- view for logging in.</w:t>
+            </w:r>
+            <w:r>
+              <w:rPr>
+                <w:rFonts w:ascii="Calibri" w:hAnsi="Calibri" w:cs="Calibri"/>
+                <w:lang w:val="en"/>
+              </w:rPr>
+              <w:br/>
+            </w:r>
+            <w:r>
+              <w:rPr>
+                <w:rFonts w:ascii="Calibri" w:hAnsi="Calibri" w:cs="Calibri"/>
+                <w:color w:val="4472C4" w:themeColor="accent1"/>
+                <w:lang w:val="en"/>
+              </w:rPr>
+              <w:t xml:space="preserve">resources/views/layouts/app.blade.php </w:t>
+            </w:r>
+            <w:r>
+              <w:rPr>
+                <w:rFonts w:ascii="Calibri" w:hAnsi="Calibri" w:cs="Calibri"/>
+                <w:lang w:val="en"/>
+              </w:rPr>
+              <w:t>- lines 58 - 68 provide a button to logout.</w:t>
+            </w:r>
           </w:p>
         </w:tc>
       </w:tr>
@@ -432,6 +671,65 @@
             <w:pPr>
               <w:cnfStyle w:val="000000100000" w:firstRow="0" w:lastRow="0" w:firstColumn="0" w:lastColumn="0" w:oddVBand="0" w:evenVBand="0" w:oddHBand="1" w:evenHBand="0" w:firstRowFirstColumn="0" w:firstRowLastColumn="0" w:lastRowFirstColumn="0" w:lastRowLastColumn="0"/>
             </w:pPr>
+            <w:r>
+              <w:rPr>
+                <w:rFonts w:ascii="Calibri" w:hAnsi="Calibri" w:cs="Calibri"/>
+                <w:color w:val="4472C4" w:themeColor="accent1"/>
+                <w:lang w:val="en"/>
+              </w:rPr>
+              <w:t xml:space="preserve">resources/views/organiser/dashboard.blade.php </w:t>
+            </w:r>
+            <w:r>
+              <w:rPr>
+                <w:rFonts w:ascii="Calibri" w:hAnsi="Calibri" w:cs="Calibri"/>
+                <w:lang w:val="en"/>
+              </w:rPr>
+              <w:t>- line 70 creates a button to take an organiser to the create event page.</w:t>
+            </w:r>
+            <w:r>
+              <w:rPr>
+                <w:rFonts w:ascii="Calibri" w:hAnsi="Calibri" w:cs="Calibri"/>
+                <w:lang w:val="en"/>
+              </w:rPr>
+              <w:br/>
+            </w:r>
+            <w:r>
+              <w:rPr>
+                <w:rFonts w:ascii="Calibri" w:hAnsi="Calibri" w:cs="Calibri"/>
+                <w:color w:val="4472C4" w:themeColor="accent1"/>
+                <w:lang w:val="en"/>
+              </w:rPr>
+              <w:t xml:space="preserve">resources/views/organiser/event/create.blade.php </w:t>
+            </w:r>
+            <w:r>
+              <w:rPr>
+                <w:rFonts w:ascii="Calibri" w:hAnsi="Calibri" w:cs="Calibri"/>
+                <w:lang w:val="en"/>
+              </w:rPr>
+              <w:t>- the view with the form for creating an event.</w:t>
+            </w:r>
+            <w:r>
+              <w:rPr>
+                <w:rFonts w:ascii="Calibri" w:hAnsi="Calibri" w:cs="Calibri"/>
+                <w:lang w:val="en"/>
+              </w:rPr>
+              <w:br/>
+            </w:r>
+            <w:r>
+              <w:rPr>
+                <w:rFonts w:ascii="Calibri" w:hAnsi="Calibri" w:cs="Calibri"/>
+                <w:color w:val="4472C4" w:themeColor="accent1"/>
+                <w:lang w:val="en"/>
+              </w:rPr>
+              <w:t xml:space="preserve">Http/Controllers/Organiser/EventController.php </w:t>
+            </w:r>
+            <w:r>
+              <w:rPr>
+                <w:rFonts w:ascii="Calibri" w:hAnsi="Calibri" w:cs="Calibri"/>
+                <w:lang w:val="en"/>
+              </w:rPr>
+              <w:t>- lines 56 to 72 validate the request with EventRequest then store the new event in the database.</w:t>
+            </w:r>
           </w:p>
         </w:tc>
       </w:tr>
@@ -465,6 +763,43 @@
             <w:pPr>
               <w:cnfStyle w:val="000000000000" w:firstRow="0" w:lastRow="0" w:firstColumn="0" w:lastColumn="0" w:oddVBand="0" w:evenVBand="0" w:oddHBand="0" w:evenHBand="0" w:firstRowFirstColumn="0" w:firstRowLastColumn="0" w:lastRowFirstColumn="0" w:lastRowLastColumn="0"/>
             </w:pPr>
+            <w:r>
+              <w:rPr>
+                <w:rFonts w:ascii="Calibri" w:hAnsi="Calibri" w:cs="Calibri"/>
+                <w:color w:val="4472C4" w:themeColor="accent1"/>
+                <w:lang w:val="en"/>
+              </w:rPr>
+              <w:t xml:space="preserve">resources/views/organiser/dashboard.blade.php </w:t>
+            </w:r>
+            <w:r>
+              <w:rPr>
+                <w:rFonts w:ascii="Calibri" w:hAnsi="Calibri" w:cs="Calibri"/>
+                <w:lang w:val="en"/>
+              </w:rPr>
+              <w:t>- lines 77 to 93 list all events by curent organiser.</w:t>
+            </w:r>
+            <w:r>
+              <w:rPr>
+                <w:rFonts w:ascii="Calibri" w:hAnsi="Calibri" w:cs="Calibri"/>
+                <w:lang w:val="en"/>
+              </w:rPr>
+              <w:br/>
+            </w:r>
+            <w:r>
+              <w:rPr>
+                <w:rFonts w:ascii="Calibri" w:hAnsi="Calibri" w:cs="Calibri"/>
+                <w:color w:val="4472C4" w:themeColor="accent1"/>
+                <w:lang w:val="en"/>
+              </w:rPr>
+              <w:t xml:space="preserve">Http/Controllers/Organiser/EventController.php </w:t>
+            </w:r>
+            <w:r>
+              <w:rPr>
+                <w:rFonts w:ascii="Calibri" w:hAnsi="Calibri" w:cs="Calibri"/>
+                <w:lang w:val="en"/>
+              </w:rPr>
+              <w:t>- lines 20 to 36 get the details for creating the view.</w:t>
+            </w:r>
           </w:p>
         </w:tc>
       </w:tr>
@@ -501,6 +836,65 @@
             <w:pPr>
               <w:cnfStyle w:val="000000100000" w:firstRow="0" w:lastRow="0" w:firstColumn="0" w:lastColumn="0" w:oddVBand="0" w:evenVBand="0" w:oddHBand="1" w:evenHBand="0" w:firstRowFirstColumn="0" w:firstRowLastColumn="0" w:lastRowFirstColumn="0" w:lastRowLastColumn="0"/>
             </w:pPr>
+            <w:r>
+              <w:rPr>
+                <w:rFonts w:ascii="Calibri" w:hAnsi="Calibri" w:cs="Calibri"/>
+                <w:color w:val="4472C4" w:themeColor="accent1"/>
+                <w:lang w:val="en"/>
+              </w:rPr>
+              <w:t xml:space="preserve">resources/views/organiser/dashboard.blade.php </w:t>
+            </w:r>
+            <w:r>
+              <w:rPr>
+                <w:rFonts w:ascii="Calibri" w:hAnsi="Calibri" w:cs="Calibri"/>
+                <w:lang w:val="en"/>
+              </w:rPr>
+              <w:t>- line 85 allows an organiser to edit their event.</w:t>
+            </w:r>
+            <w:r>
+              <w:rPr>
+                <w:rFonts w:ascii="Calibri" w:hAnsi="Calibri" w:cs="Calibri"/>
+                <w:lang w:val="en"/>
+              </w:rPr>
+              <w:br/>
+            </w:r>
+            <w:r>
+              <w:rPr>
+                <w:rFonts w:ascii="Calibri" w:hAnsi="Calibri" w:cs="Calibri"/>
+                <w:color w:val="4472C4" w:themeColor="accent1"/>
+                <w:lang w:val="en"/>
+              </w:rPr>
+              <w:t xml:space="preserve">resources/views/organiser/event/show.blade.php </w:t>
+            </w:r>
+            <w:r>
+              <w:rPr>
+                <w:rFonts w:ascii="Calibri" w:hAnsi="Calibri" w:cs="Calibri"/>
+                <w:lang w:val="en"/>
+              </w:rPr>
+              <w:t>- the view with the form for updating the chosen event.</w:t>
+            </w:r>
+            <w:r>
+              <w:rPr>
+                <w:rFonts w:ascii="Calibri" w:hAnsi="Calibri" w:cs="Calibri"/>
+                <w:lang w:val="en"/>
+              </w:rPr>
+              <w:br/>
+            </w:r>
+            <w:r>
+              <w:rPr>
+                <w:rFonts w:ascii="Calibri" w:hAnsi="Calibri" w:cs="Calibri"/>
+                <w:color w:val="4472C4" w:themeColor="accent1"/>
+                <w:lang w:val="en"/>
+              </w:rPr>
+              <w:t xml:space="preserve">Http/Controllers/Organiser/EventController.php </w:t>
+            </w:r>
+            <w:r>
+              <w:rPr>
+                <w:rFonts w:ascii="Calibri" w:hAnsi="Calibri" w:cs="Calibri"/>
+                <w:lang w:val="en"/>
+              </w:rPr>
+              <w:t>- function edit shows the form for editing the event and function update validates and updates the event in the database.</w:t>
+            </w:r>
           </w:p>
         </w:tc>
       </w:tr>
@@ -586,6 +980,65 @@
             <w:pPr>
               <w:cnfStyle w:val="000000100000" w:firstRow="0" w:lastRow="0" w:firstColumn="0" w:lastColumn="0" w:oddVBand="0" w:evenVBand="0" w:oddHBand="1" w:evenHBand="0" w:firstRowFirstColumn="0" w:firstRowLastColumn="0" w:lastRowFirstColumn="0" w:lastRowLastColumn="0"/>
             </w:pPr>
+            <w:r>
+              <w:rPr>
+                <w:rFonts w:ascii="Calibri" w:hAnsi="Calibri" w:cs="Calibri"/>
+                <w:color w:val="4472C4" w:themeColor="accent1"/>
+                <w:lang w:val="en"/>
+              </w:rPr>
+              <w:t xml:space="preserve">resources/views/auth </w:t>
+            </w:r>
+            <w:r>
+              <w:rPr>
+                <w:rFonts w:ascii="Calibri" w:hAnsi="Calibri" w:cs="Calibri"/>
+                <w:lang w:val="en"/>
+              </w:rPr>
+              <w:t>- authentication views.</w:t>
+            </w:r>
+            <w:r>
+              <w:rPr>
+                <w:rFonts w:ascii="Calibri" w:hAnsi="Calibri" w:cs="Calibri"/>
+                <w:lang w:val="en"/>
+              </w:rPr>
+              <w:br/>
+            </w:r>
+            <w:r>
+              <w:rPr>
+                <w:rFonts w:ascii="Calibri" w:hAnsi="Calibri" w:cs="Calibri"/>
+                <w:color w:val="4472C4" w:themeColor="accent1"/>
+                <w:lang w:val="en"/>
+              </w:rPr>
+              <w:t xml:space="preserve">routes/web.php </w:t>
+            </w:r>
+            <w:r>
+              <w:rPr>
+                <w:rFonts w:ascii="Calibri" w:hAnsi="Calibri" w:cs="Calibri"/>
+                <w:lang w:val="en"/>
+              </w:rPr>
+              <w:t>- line 25 uses the auth middleware to authorise access. Lines 29 and 30 use the canEditEvent middleware.</w:t>
+            </w:r>
+            <w:r>
+              <w:rPr>
+                <w:rFonts w:ascii="Calibri" w:hAnsi="Calibri" w:cs="Calibri"/>
+                <w:lang w:val="en"/>
+              </w:rPr>
+              <w:br/>
+            </w:r>
+            <w:r>
+              <w:rPr>
+                <w:rFonts w:ascii="Calibri" w:hAnsi="Calibri" w:cs="Calibri"/>
+                <w:color w:val="4472C4" w:themeColor="accent1"/>
+                <w:lang w:val="en"/>
+              </w:rPr>
+              <w:t xml:space="preserve">Http/Middleware/CanEditEvent.php </w:t>
+            </w:r>
+            <w:r>
+              <w:rPr>
+                <w:rFonts w:ascii="Calibri" w:hAnsi="Calibri" w:cs="Calibri"/>
+                <w:lang w:val="en"/>
+              </w:rPr>
+              <w:t>- middleware to authorise an organiser to modify only their own events.</w:t>
+            </w:r>
           </w:p>
         </w:tc>
       </w:tr>
@@ -607,7 +1060,6 @@
                 <w:b w:val="0"/>
                 <w:bCs w:val="0"/>
               </w:rPr>
-              <w:lastRenderedPageBreak/>
               <w:t>Form validation</w:t>
             </w:r>
           </w:p>
@@ -620,6 +1072,50 @@
             <w:pPr>
               <w:cnfStyle w:val="000000000000" w:firstRow="0" w:lastRow="0" w:firstColumn="0" w:lastColumn="0" w:oddVBand="0" w:evenVBand="0" w:oddHBand="0" w:evenHBand="0" w:firstRowFirstColumn="0" w:firstRowLastColumn="0" w:lastRowFirstColumn="0" w:lastRowLastColumn="0"/>
             </w:pPr>
+            <w:r>
+              <w:rPr>
+                <w:rFonts w:ascii="Calibri" w:hAnsi="Calibri" w:cs="Calibri"/>
+                <w:lang w:val="en"/>
+              </w:rPr>
+              <w:t>The index view and views in the event and organiser directories contain forms with front-end validation.</w:t>
+            </w:r>
+            <w:r>
+              <w:rPr>
+                <w:rFonts w:ascii="Calibri" w:hAnsi="Calibri" w:cs="Calibri"/>
+                <w:lang w:val="en"/>
+              </w:rPr>
+              <w:br/>
+            </w:r>
+            <w:r>
+              <w:rPr>
+                <w:rFonts w:ascii="Calibri" w:hAnsi="Calibri" w:cs="Calibri"/>
+                <w:color w:val="4472C4" w:themeColor="accent1"/>
+                <w:lang w:val="en"/>
+              </w:rPr>
+              <w:t xml:space="preserve">Http/Requests/EventRequest.php </w:t>
+            </w:r>
+            <w:r>
+              <w:rPr>
+                <w:rFonts w:ascii="Calibri" w:hAnsi="Calibri" w:cs="Calibri"/>
+                <w:lang w:val="en"/>
+              </w:rPr>
+              <w:t xml:space="preserve">&amp; </w:t>
+            </w:r>
+            <w:r>
+              <w:rPr>
+                <w:rFonts w:ascii="Calibri" w:hAnsi="Calibri" w:cs="Calibri"/>
+                <w:color w:val="4472C4" w:themeColor="accent1"/>
+                <w:lang w:val="en"/>
+              </w:rPr>
+              <w:t xml:space="preserve">Http/Requests/ContactFormRequest.php </w:t>
+            </w:r>
+            <w:r>
+              <w:rPr>
+                <w:rFonts w:ascii="Calibri" w:hAnsi="Calibri" w:cs="Calibri"/>
+                <w:lang w:val="en"/>
+              </w:rPr>
+              <w:t>- rules function contains server-side validation.</w:t>
+            </w:r>
           </w:p>
         </w:tc>
       </w:tr>
@@ -656,6 +1152,21 @@
             <w:pPr>
               <w:cnfStyle w:val="000000100000" w:firstRow="0" w:lastRow="0" w:firstColumn="0" w:lastColumn="0" w:oddVBand="0" w:evenVBand="0" w:oddHBand="1" w:evenHBand="0" w:firstRowFirstColumn="0" w:firstRowLastColumn="0" w:lastRowFirstColumn="0" w:lastRowLastColumn="0"/>
             </w:pPr>
+            <w:r>
+              <w:rPr>
+                <w:rFonts w:ascii="Calibri" w:hAnsi="Calibri" w:cs="Calibri"/>
+                <w:color w:val="4472C4" w:themeColor="accent1"/>
+                <w:lang w:val="en"/>
+              </w:rPr>
+              <w:t xml:space="preserve">Http/Controllers/Organiser/EventController.php </w:t>
+            </w:r>
+            <w:r>
+              <w:rPr>
+                <w:rFonts w:ascii="Calibri" w:hAnsi="Calibri" w:cs="Calibri"/>
+                <w:lang w:val="en"/>
+              </w:rPr>
+              <w:t>- Eloquent query builder protects against SQL injection.</w:t>
+            </w:r>
           </w:p>
         </w:tc>
       </w:tr>
@@ -689,6 +1200,21 @@
             <w:pPr>
               <w:cnfStyle w:val="000000000000" w:firstRow="0" w:lastRow="0" w:firstColumn="0" w:lastColumn="0" w:oddVBand="0" w:evenVBand="0" w:oddHBand="0" w:evenHBand="0" w:firstRowFirstColumn="0" w:firstRowLastColumn="0" w:lastRowFirstColumn="0" w:lastRowLastColumn="0"/>
             </w:pPr>
+            <w:r>
+              <w:rPr>
+                <w:rFonts w:ascii="Calibri" w:hAnsi="Calibri" w:cs="Calibri"/>
+                <w:color w:val="4472C4" w:themeColor="accent1"/>
+                <w:lang w:val="en"/>
+              </w:rPr>
+              <w:t xml:space="preserve">Http/Controllers/Auth/RegisterController.php </w:t>
+            </w:r>
+            <w:r>
+              <w:rPr>
+                <w:rFonts w:ascii="Calibri" w:hAnsi="Calibri" w:cs="Calibri"/>
+                <w:lang w:val="en"/>
+              </w:rPr>
+              <w:t>- line 71.</w:t>
+            </w:r>
           </w:p>
         </w:tc>
       </w:tr>
@@ -725,6 +1251,21 @@
             <w:pPr>
               <w:cnfStyle w:val="000000100000" w:firstRow="0" w:lastRow="0" w:firstColumn="0" w:lastColumn="0" w:oddVBand="0" w:evenVBand="0" w:oddHBand="1" w:evenHBand="0" w:firstRowFirstColumn="0" w:firstRowLastColumn="0" w:lastRowFirstColumn="0" w:lastRowLastColumn="0"/>
             </w:pPr>
+            <w:r>
+              <w:rPr>
+                <w:rFonts w:ascii="Calibri" w:hAnsi="Calibri" w:cs="Calibri"/>
+                <w:color w:val="4472C4" w:themeColor="accent1"/>
+                <w:lang w:val="en"/>
+              </w:rPr>
+              <w:t xml:space="preserve">Http/Requests/EventRequest.php </w:t>
+            </w:r>
+            <w:r>
+              <w:rPr>
+                <w:rFonts w:ascii="Calibri" w:hAnsi="Calibri" w:cs="Calibri"/>
+                <w:lang w:val="en"/>
+              </w:rPr>
+              <w:t>- line 33.</w:t>
+            </w:r>
           </w:p>
         </w:tc>
       </w:tr>
@@ -758,6 +1299,13 @@
             <w:pPr>
               <w:cnfStyle w:val="000000000000" w:firstRow="0" w:lastRow="0" w:firstColumn="0" w:lastColumn="0" w:oddVBand="0" w:evenVBand="0" w:oddHBand="0" w:evenHBand="0" w:firstRowFirstColumn="0" w:firstRowLastColumn="0" w:lastRowFirstColumn="0" w:lastRowLastColumn="0"/>
             </w:pPr>
+            <w:r>
+              <w:rPr>
+                <w:rFonts w:ascii="Calibri" w:hAnsi="Calibri" w:cs="Calibri"/>
+                <w:lang w:val="en"/>
+              </w:rPr>
+              <w:t>Any view with a form has @csrf which enables the csrf middleware to validate the request.</w:t>
+            </w:r>
           </w:p>
         </w:tc>
       </w:tr>
@@ -768,6 +1316,7 @@
         <w:pStyle w:val="Heading3"/>
       </w:pPr>
       <w:r>
+        <w:lastRenderedPageBreak/>
         <w:t>Implemented Stretchers</w:t>
       </w:r>
     </w:p>
@@ -843,6 +1392,87 @@
             <w:pPr>
               <w:cnfStyle w:val="000000100000" w:firstRow="0" w:lastRow="0" w:firstColumn="0" w:lastColumn="0" w:oddVBand="0" w:evenVBand="0" w:oddHBand="1" w:evenHBand="0" w:firstRowFirstColumn="0" w:firstRowLastColumn="0" w:lastRowFirstColumn="0" w:lastRowLastColumn="0"/>
             </w:pPr>
+            <w:r>
+              <w:rPr>
+                <w:rFonts w:ascii="Calibri" w:hAnsi="Calibri" w:cs="Calibri"/>
+                <w:color w:val="4472C4" w:themeColor="accent1"/>
+                <w:lang w:val="en"/>
+              </w:rPr>
+              <w:t xml:space="preserve">resources/views/index.blade.php </w:t>
+            </w:r>
+            <w:r>
+              <w:rPr>
+                <w:rFonts w:ascii="Calibri" w:hAnsi="Calibri" w:cs="Calibri"/>
+                <w:lang w:val="en"/>
+              </w:rPr>
+              <w:t>- lines 37 to 58.</w:t>
+            </w:r>
+            <w:r>
+              <w:rPr>
+                <w:rFonts w:ascii="Calibri" w:hAnsi="Calibri" w:cs="Calibri"/>
+                <w:lang w:val="en"/>
+              </w:rPr>
+              <w:br/>
+            </w:r>
+            <w:r>
+              <w:rPr>
+                <w:rFonts w:ascii="Calibri" w:hAnsi="Calibri" w:cs="Calibri"/>
+                <w:color w:val="4472C4" w:themeColor="accent1"/>
+                <w:lang w:val="en"/>
+              </w:rPr>
+              <w:t xml:space="preserve">Http/Controllers/StudentController.php </w:t>
+            </w:r>
+            <w:r>
+              <w:rPr>
+                <w:rFonts w:ascii="Calibri" w:hAnsi="Calibri" w:cs="Calibri"/>
+                <w:lang w:val="en"/>
+              </w:rPr>
+              <w:t>- lines 29 to 32 apply the sorting to the query.</w:t>
+            </w:r>
+            <w:r>
+              <w:rPr>
+                <w:rFonts w:ascii="Calibri" w:hAnsi="Calibri" w:cs="Calibri"/>
+                <w:lang w:val="en"/>
+              </w:rPr>
+              <w:br/>
+            </w:r>
+            <w:r>
+              <w:rPr>
+                <w:rFonts w:ascii="Calibri" w:hAnsi="Calibri" w:cs="Calibri"/>
+                <w:color w:val="4472C4" w:themeColor="accent1"/>
+                <w:lang w:val="en"/>
+              </w:rPr>
+              <w:t xml:space="preserve">resources/views/organiser/dashboard.blade.php </w:t>
+            </w:r>
+            <w:r>
+              <w:rPr>
+                <w:rFonts w:ascii="Calibri" w:hAnsi="Calibri" w:cs="Calibri"/>
+                <w:lang w:val="en"/>
+              </w:rPr>
+              <w:t>- lines 33 to 54.</w:t>
+            </w:r>
+            <w:r>
+              <w:rPr>
+                <w:rFonts w:ascii="Calibri" w:hAnsi="Calibri" w:cs="Calibri"/>
+                <w:lang w:val="en"/>
+              </w:rPr>
+              <w:br/>
+            </w:r>
+            <w:r>
+              <w:rPr>
+                <w:rFonts w:ascii="Calibri" w:hAnsi="Calibri" w:cs="Calibri"/>
+                <w:color w:val="4472C4" w:themeColor="accent1"/>
+                <w:lang w:val="en"/>
+              </w:rPr>
+              <w:t xml:space="preserve">Http/Controllers/Organiser/EventController.php </w:t>
+            </w:r>
+            <w:r>
+              <w:rPr>
+                <w:rFonts w:ascii="Calibri" w:hAnsi="Calibri" w:cs="Calibri"/>
+                <w:lang w:val="en"/>
+              </w:rPr>
+              <w:t>- lines 27 to 30 apply the sorting to the query.</w:t>
+            </w:r>
           </w:p>
         </w:tc>
       </w:tr>
@@ -876,6 +1506,79 @@
             <w:pPr>
               <w:cnfStyle w:val="000000000000" w:firstRow="0" w:lastRow="0" w:firstColumn="0" w:lastColumn="0" w:oddVBand="0" w:evenVBand="0" w:oddHBand="0" w:evenHBand="0" w:firstRowFirstColumn="0" w:firstRowLastColumn="0" w:lastRowFirstColumn="0" w:lastRowLastColumn="0"/>
             </w:pPr>
+            <w:r>
+              <w:rPr>
+                <w:rFonts w:ascii="Calibri" w:hAnsi="Calibri" w:cs="Calibri"/>
+                <w:color w:val="4472C4" w:themeColor="accent1"/>
+                <w:lang w:val="en"/>
+              </w:rPr>
+              <w:t xml:space="preserve">resources/views/organiser/event/create.blade.php </w:t>
+            </w:r>
+            <w:r>
+              <w:rPr>
+                <w:rFonts w:ascii="Calibri" w:hAnsi="Calibri" w:cs="Calibri"/>
+                <w:lang w:val="en"/>
+              </w:rPr>
+              <w:t>- line 62 allows "multiple" files and name[].</w:t>
+            </w:r>
+            <w:r>
+              <w:rPr>
+                <w:rFonts w:ascii="Calibri" w:hAnsi="Calibri" w:cs="Calibri"/>
+                <w:lang w:val="en"/>
+              </w:rPr>
+              <w:br/>
+            </w:r>
+            <w:r>
+              <w:rPr>
+                <w:rFonts w:ascii="Calibri" w:hAnsi="Calibri" w:cs="Calibri"/>
+                <w:color w:val="4472C4" w:themeColor="accent1"/>
+                <w:lang w:val="en"/>
+              </w:rPr>
+              <w:t xml:space="preserve">Http/Controllers/Organiser/EventController.php </w:t>
+            </w:r>
+            <w:r>
+              <w:rPr>
+                <w:rFonts w:ascii="Calibri" w:hAnsi="Calibri" w:cs="Calibri"/>
+                <w:lang w:val="en"/>
+              </w:rPr>
+              <w:t>- store function</w:t>
+            </w:r>
+            <w:r>
+              <w:rPr>
+                <w:rFonts w:ascii="Calibri" w:hAnsi="Calibri" w:cs="Calibri"/>
+                <w:lang w:val="en"/>
+              </w:rPr>
+              <w:t>.</w:t>
+            </w:r>
+            <w:r>
+              <w:rPr>
+                <w:rFonts w:ascii="Calibri" w:hAnsi="Calibri" w:cs="Calibri"/>
+                <w:lang w:val="en"/>
+              </w:rPr>
+              <w:br/>
+            </w:r>
+            <w:r>
+              <w:rPr>
+                <w:rFonts w:ascii="Calibri" w:hAnsi="Calibri" w:cs="Calibri"/>
+                <w:color w:val="4472C4" w:themeColor="accent1"/>
+                <w:lang w:val="en"/>
+              </w:rPr>
+              <w:t xml:space="preserve">Http/Requests/EventRequest.php </w:t>
+            </w:r>
+            <w:r>
+              <w:rPr>
+                <w:rFonts w:ascii="Calibri" w:hAnsi="Calibri" w:cs="Calibri"/>
+                <w:lang w:val="en"/>
+              </w:rPr>
+              <w:t>- line 33</w:t>
+            </w:r>
+            <w:r>
+              <w:rPr>
+                <w:rFonts w:ascii="Calibri" w:hAnsi="Calibri" w:cs="Calibri"/>
+                <w:lang w:val="en"/>
+              </w:rPr>
+              <w:t>.</w:t>
+            </w:r>
           </w:p>
         </w:tc>
       </w:tr>
@@ -912,6 +1615,109 @@
             <w:pPr>
               <w:cnfStyle w:val="000000100000" w:firstRow="0" w:lastRow="0" w:firstColumn="0" w:lastColumn="0" w:oddVBand="0" w:evenVBand="0" w:oddHBand="1" w:evenHBand="0" w:firstRowFirstColumn="0" w:firstRowLastColumn="0" w:lastRowFirstColumn="0" w:lastRowLastColumn="0"/>
             </w:pPr>
+            <w:r>
+              <w:rPr>
+                <w:rFonts w:ascii="Calibri" w:hAnsi="Calibri" w:cs="Calibri"/>
+                <w:color w:val="4472C4" w:themeColor="accent1"/>
+                <w:lang w:val="en"/>
+              </w:rPr>
+              <w:t xml:space="preserve">Mail/ContactMail.php </w:t>
+            </w:r>
+            <w:r>
+              <w:rPr>
+                <w:rFonts w:ascii="Calibri" w:hAnsi="Calibri" w:cs="Calibri"/>
+                <w:lang w:val="en"/>
+              </w:rPr>
+              <w:t>- the Mailable class.</w:t>
+            </w:r>
+            <w:r>
+              <w:rPr>
+                <w:rFonts w:ascii="Calibri" w:hAnsi="Calibri" w:cs="Calibri"/>
+                <w:lang w:val="en"/>
+              </w:rPr>
+              <w:br/>
+            </w:r>
+            <w:r>
+              <w:rPr>
+                <w:rFonts w:ascii="Calibri" w:hAnsi="Calibri" w:cs="Calibri"/>
+                <w:color w:val="4472C4" w:themeColor="accent1"/>
+                <w:lang w:val="en"/>
+              </w:rPr>
+              <w:t xml:space="preserve">resources/views/event/contact.blade.php </w:t>
+            </w:r>
+            <w:r>
+              <w:rPr>
+                <w:rFonts w:ascii="Calibri" w:hAnsi="Calibri" w:cs="Calibri"/>
+                <w:lang w:val="en"/>
+              </w:rPr>
+              <w:t>- contact view.</w:t>
+            </w:r>
+            <w:r>
+              <w:rPr>
+                <w:rFonts w:ascii="Calibri" w:hAnsi="Calibri" w:cs="Calibri"/>
+                <w:lang w:val="en"/>
+              </w:rPr>
+              <w:br/>
+            </w:r>
+            <w:r>
+              <w:rPr>
+                <w:rFonts w:ascii="Calibri" w:hAnsi="Calibri" w:cs="Calibri"/>
+                <w:color w:val="4472C4" w:themeColor="accent1"/>
+                <w:lang w:val="en"/>
+              </w:rPr>
+              <w:t xml:space="preserve">resources/views/event/show.blade.php </w:t>
+            </w:r>
+            <w:r>
+              <w:rPr>
+                <w:rFonts w:ascii="Calibri" w:hAnsi="Calibri" w:cs="Calibri"/>
+                <w:lang w:val="en"/>
+              </w:rPr>
+              <w:t>- lines 107 to 115.</w:t>
+            </w:r>
+            <w:r>
+              <w:rPr>
+                <w:rFonts w:ascii="Calibri" w:hAnsi="Calibri" w:cs="Calibri"/>
+                <w:lang w:val="en"/>
+              </w:rPr>
+              <w:br/>
+            </w:r>
+            <w:r>
+              <w:rPr>
+                <w:rFonts w:ascii="Calibri" w:hAnsi="Calibri" w:cs="Calibri"/>
+                <w:color w:val="4472C4" w:themeColor="accent1"/>
+                <w:lang w:val="en"/>
+              </w:rPr>
+              <w:t xml:space="preserve">Http/Controllers/StudentController.php </w:t>
+            </w:r>
+            <w:r>
+              <w:rPr>
+                <w:rFonts w:ascii="Calibri" w:hAnsi="Calibri" w:cs="Calibri"/>
+                <w:lang w:val="en"/>
+              </w:rPr>
+              <w:t>- showContact and sendContactMail functions.</w:t>
+            </w:r>
+            <w:r>
+              <w:rPr>
+                <w:rFonts w:ascii="Calibri" w:hAnsi="Calibri" w:cs="Calibri"/>
+                <w:lang w:val="en"/>
+              </w:rPr>
+              <w:br/>
+            </w:r>
+            <w:r>
+              <w:rPr>
+                <w:rFonts w:ascii="Calibri" w:hAnsi="Calibri" w:cs="Calibri"/>
+                <w:color w:val="4472C4" w:themeColor="accent1"/>
+                <w:lang w:val="en"/>
+              </w:rPr>
+              <w:t xml:space="preserve">resources/views/mail/contact.blade.php </w:t>
+            </w:r>
+            <w:r>
+              <w:rPr>
+                <w:rFonts w:ascii="Calibri" w:hAnsi="Calibri" w:cs="Calibri"/>
+                <w:lang w:val="en"/>
+              </w:rPr>
+              <w:t>- email template.</w:t>
+            </w:r>
           </w:p>
         </w:tc>
       </w:tr>
@@ -945,6 +1751,87 @@
             <w:pPr>
               <w:cnfStyle w:val="000000000000" w:firstRow="0" w:lastRow="0" w:firstColumn="0" w:lastColumn="0" w:oddVBand="0" w:evenVBand="0" w:oddHBand="0" w:evenHBand="0" w:firstRowFirstColumn="0" w:firstRowLastColumn="0" w:lastRowFirstColumn="0" w:lastRowLastColumn="0"/>
             </w:pPr>
+            <w:r>
+              <w:rPr>
+                <w:rFonts w:ascii="Calibri" w:hAnsi="Calibri" w:cs="Calibri"/>
+                <w:color w:val="4472C4" w:themeColor="accent1"/>
+                <w:lang w:val="en"/>
+              </w:rPr>
+              <w:t xml:space="preserve">resources/views/organiser/event/create.blade.php </w:t>
+            </w:r>
+            <w:r>
+              <w:rPr>
+                <w:rFonts w:ascii="Calibri" w:hAnsi="Calibri" w:cs="Calibri"/>
+                <w:lang w:val="en"/>
+              </w:rPr>
+              <w:t>- lines 67 to 86.</w:t>
+            </w:r>
+            <w:r>
+              <w:rPr>
+                <w:rFonts w:ascii="Calibri" w:hAnsi="Calibri" w:cs="Calibri"/>
+                <w:lang w:val="en"/>
+              </w:rPr>
+              <w:br/>
+            </w:r>
+            <w:r>
+              <w:rPr>
+                <w:rFonts w:ascii="Calibri" w:hAnsi="Calibri" w:cs="Calibri"/>
+                <w:color w:val="4472C4" w:themeColor="accent1"/>
+                <w:lang w:val="en"/>
+              </w:rPr>
+              <w:t xml:space="preserve">Http/Requests/EventRequest.php </w:t>
+            </w:r>
+            <w:r>
+              <w:rPr>
+                <w:rFonts w:ascii="Calibri" w:hAnsi="Calibri" w:cs="Calibri"/>
+                <w:lang w:val="en"/>
+              </w:rPr>
+              <w:t>- lines 34 and 35.</w:t>
+            </w:r>
+            <w:r>
+              <w:rPr>
+                <w:rFonts w:ascii="Calibri" w:hAnsi="Calibri" w:cs="Calibri"/>
+                <w:lang w:val="en"/>
+              </w:rPr>
+              <w:br/>
+            </w:r>
+            <w:r>
+              <w:rPr>
+                <w:rFonts w:ascii="Calibri" w:hAnsi="Calibri" w:cs="Calibri"/>
+                <w:color w:val="4472C4" w:themeColor="accent1"/>
+                <w:lang w:val="en"/>
+              </w:rPr>
+              <w:t xml:space="preserve">Models/Event.php </w:t>
+            </w:r>
+            <w:r>
+              <w:rPr>
+                <w:rFonts w:ascii="Calibri" w:hAnsi="Calibri" w:cs="Calibri"/>
+                <w:lang w:val="en"/>
+              </w:rPr>
+              <w:t>- lines 23 and 24.</w:t>
+            </w:r>
+            <w:r>
+              <w:rPr>
+                <w:rFonts w:ascii="Calibri" w:hAnsi="Calibri" w:cs="Calibri"/>
+                <w:lang w:val="en"/>
+              </w:rPr>
+              <w:br/>
+            </w:r>
+            <w:r>
+              <w:rPr>
+                <w:rFonts w:ascii="Calibri" w:hAnsi="Calibri" w:cs="Calibri"/>
+                <w:color w:val="4472C4" w:themeColor="accent1"/>
+                <w:lang w:val="en"/>
+              </w:rPr>
+              <w:t xml:space="preserve">resources/views/event/show.blade.php </w:t>
+            </w:r>
+            <w:r>
+              <w:rPr>
+                <w:rFonts w:ascii="Calibri" w:hAnsi="Calibri" w:cs="Calibri"/>
+                <w:lang w:val="en"/>
+              </w:rPr>
+              <w:t>- lines 50 to 58 link to related event.</w:t>
+            </w:r>
           </w:p>
         </w:tc>
       </w:tr>
@@ -1025,6 +1912,9 @@
         <w:pStyle w:val="Heading3"/>
       </w:pPr>
       <w:r>
+        <w:rPr>
+          <w:noProof/>
+        </w:rPr>
         <w:lastRenderedPageBreak/>
         <w:drawing>
           <wp:anchor distT="0" distB="0" distL="114300" distR="114300" simplePos="0" relativeHeight="251658240" behindDoc="1" locked="0" layoutInCell="1" allowOverlap="1" wp14:anchorId="66446AE0" wp14:editId="19DB4044">
@@ -1096,6 +1986,9 @@
         <w:pStyle w:val="Heading3"/>
       </w:pPr>
       <w:r>
+        <w:rPr>
+          <w:noProof/>
+        </w:rPr>
         <w:lastRenderedPageBreak/>
         <w:drawing>
           <wp:anchor distT="0" distB="0" distL="114300" distR="114300" simplePos="0" relativeHeight="251659264" behindDoc="1" locked="0" layoutInCell="1" allowOverlap="1" wp14:anchorId="3C00522D" wp14:editId="7B645FCF">

</xml_diff>

<commit_message>
IAT Coursework - report complete, just need to fix website on server
</commit_message>
<xml_diff>
--- a/UniversityDTS_GitRepo/Block 1A/IAT/Coursework/DC2410_Coursework_BradleyWillies.docx
+++ b/UniversityDTS_GitRepo/Block 1A/IAT/Coursework/DC2410_Coursework_BradleyWillies.docx
@@ -20,41 +20,62 @@
     </w:p>
     <w:p>
       <w:r>
-        <w:t>Name: Bradley Willies</w:t>
+        <w:rPr>
+          <w:b/>
+          <w:bCs/>
+        </w:rPr>
+        <w:t>Name</w:t>
+      </w:r>
+      <w:r>
+        <w:t>: Bradley Willies</w:t>
       </w:r>
     </w:p>
     <w:p>
       <w:r>
-        <w:t>Student ID: 180212217</w:t>
+        <w:rPr>
+          <w:b/>
+          <w:bCs/>
+        </w:rPr>
+        <w:t>Student ID</w:t>
+      </w:r>
+      <w:r>
+        <w:t>: 180212217</w:t>
       </w:r>
     </w:p>
     <w:p>
       <w:r>
-        <w:t xml:space="preserve">Link </w:t>
-      </w:r>
-      <w:r>
         <w:rPr>
-          <w:highlight w:val="yellow"/>
+          <w:b/>
+          <w:bCs/>
         </w:rPr>
-        <w:t xml:space="preserve">to </w:t>
+        <w:t xml:space="preserve">Link to </w:t>
       </w:r>
       <w:r>
         <w:rPr>
-          <w:highlight w:val="yellow"/>
+          <w:b/>
+          <w:bCs/>
         </w:rPr>
-        <w:t>website</w:t>
-      </w:r>
-      <w:r>
-        <w:t xml:space="preserve"> </w:t>
-      </w:r>
-      <w:r>
-        <w:t xml:space="preserve">entry page: </w:t>
+        <w:t xml:space="preserve">website </w:t>
+      </w:r>
+      <w:r>
+        <w:rPr>
+          <w:b/>
+          <w:bCs/>
+        </w:rPr>
+        <w:t>entry page</w:t>
+      </w:r>
+      <w:r>
+        <w:t xml:space="preserve">: </w:t>
+      </w:r>
+      <w:r>
+        <w:t>http://180212217.cs2410-web01pvm.aston.ac.uk/</w:t>
       </w:r>
     </w:p>
     <w:p>
       <w:r>
         <w:rPr>
-          <w:highlight w:val="yellow"/>
+          <w:b/>
+          <w:bCs/>
         </w:rPr>
         <w:t>Organiser credentials</w:t>
       </w:r>
@@ -65,45 +86,55 @@
     <w:p>
       <w:r>
         <w:tab/>
-        <w:t>Us</w:t>
       </w:r>
       <w:r>
         <w:rPr>
-          <w:highlight w:val="yellow"/>
+          <w:b/>
+          <w:bCs/>
         </w:rPr>
-        <w:t>erna</w:t>
-      </w:r>
-      <w:r>
-        <w:t xml:space="preserve">me: </w:t>
+        <w:t>Username</w:t>
+      </w:r>
+      <w:r>
+        <w:t xml:space="preserve">: </w:t>
+      </w:r>
+      <w:r>
+        <w:t>bob.smith@email.com</w:t>
       </w:r>
     </w:p>
     <w:p>
       <w:r>
         <w:tab/>
-        <w:t>Pass</w:t>
       </w:r>
       <w:r>
         <w:rPr>
-          <w:highlight w:val="yellow"/>
+          <w:b/>
+          <w:bCs/>
         </w:rPr>
-        <w:t>word</w:t>
+        <w:t>Password</w:t>
       </w:r>
       <w:r>
         <w:t xml:space="preserve">: </w:t>
+      </w:r>
+      <w:r>
+        <w:t>password</w:t>
       </w:r>
     </w:p>
     <w:p>
       <w:r>
-        <w:t xml:space="preserve">Link to </w:t>
-      </w:r>
-      <w:r>
         <w:rPr>
-          <w:highlight w:val="yellow"/>
+          <w:b/>
+          <w:bCs/>
         </w:rPr>
-        <w:t>GitHub source</w:t>
-      </w:r>
-      <w:r>
-        <w:t xml:space="preserve"> code: </w:t>
+        <w:t>Link to GitHub source code</w:t>
+      </w:r>
+      <w:r>
+        <w:t xml:space="preserve">: </w:t>
+      </w:r>
+      <w:r>
+        <w:t>N/</w:t>
+      </w:r>
+      <w:r>
+        <w:t>A, I have uploaded a zip file containing the source code.</w:t>
       </w:r>
     </w:p>
     <w:p/>
@@ -1541,14 +1572,7 @@
                 <w:rFonts w:ascii="Calibri" w:hAnsi="Calibri" w:cs="Calibri"/>
                 <w:lang w:val="en"/>
               </w:rPr>
-              <w:t>- store function</w:t>
-            </w:r>
-            <w:r>
-              <w:rPr>
-                <w:rFonts w:ascii="Calibri" w:hAnsi="Calibri" w:cs="Calibri"/>
-                <w:lang w:val="en"/>
-              </w:rPr>
-              <w:t>.</w:t>
+              <w:t>- store function.</w:t>
             </w:r>
             <w:r>
               <w:rPr>
@@ -1570,14 +1594,7 @@
                 <w:rFonts w:ascii="Calibri" w:hAnsi="Calibri" w:cs="Calibri"/>
                 <w:lang w:val="en"/>
               </w:rPr>
-              <w:t>- line 33</w:t>
-            </w:r>
-            <w:r>
-              <w:rPr>
-                <w:rFonts w:ascii="Calibri" w:hAnsi="Calibri" w:cs="Calibri"/>
-                <w:lang w:val="en"/>
-              </w:rPr>
-              <w:t>.</w:t>
+              <w:t>- line 33.</w:t>
             </w:r>
           </w:p>
         </w:tc>

</xml_diff>